<commit_message>
#develop: - changed expected
</commit_message>
<xml_diff>
--- a/tests/build_tests/crush/expected/build_tests-crush-Report-Word.docx
+++ b/tests/build_tests/crush/expected/build_tests-crush-Report-Word.docx
@@ -11,7 +11,7 @@
         <w:br/>
         <w:t>root</w:t>
         <w:br/>
-        <w:t>2020-12-07</w:t>
+        <w:t>2021-08-25</w:t>
       </w:r>
     </w:p>
     <w:p>
@@ -26,7 +26,7 @@
     </w:p>
     <w:p>
       <w:r>
-        <w:t>This document was generated on 2020-12-07, 13:44:56 with the Automatic Report Generator (ARG) version "develop" on the Linux system runner-ed2dce3a-project-18732201-concurrent-0.</w:t>
+        <w:t>This document was generated on 2021-08-25, 09:21:20 with the Automatic Report Generator (ARG) version "develop" on the Linux system runner-z3wu8uu--project-18732201-concurrent-0.</w:t>
       </w:r>
     </w:p>
     <w:p>
@@ -45,7 +45,7 @@
     <w:p>
       <w:r>
         <w:fldChar w:fldCharType="begin"/>
-        <w:instrText xml:space="preserve">TOC \o 1-3 \h \z \u</w:instrText>
+        <w:instrText xml:space="preserve">TOC \o 1-4 \h \z \u</w:instrText>
         <w:fldChar w:fldCharType="separate">
           <w:t>Right-click to update field.</w:t>
         </w:fldChar>
@@ -1113,9 +1113,9 @@
               <w:rPr>
                 <w:b w:val="0"/>
                 <w:i w:val="0"/>
-                <w:color w:val="FF0000"/>
+                <w:color w:val="FFA500"/>
               </w:rPr>
-              <w:t>NOT FOUND</w:t>
+              <w:t>UNDEFINED</w:t>
             </w:r>
           </w:p>
         </w:tc>
@@ -1143,11 +1143,11 @@
           <w:p>
             <w:r>
               <w:rPr>
+                <w:rFonts w:ascii="Courier" w:hAnsi="Courier"/>
                 <w:b w:val="0"/>
                 <w:i w:val="0"/>
-                <w:color w:val="FF0000"/>
               </w:rPr>
-              <w:t>NOT FOUND</w:t>
+              <w:t>INCH</w:t>
             </w:r>
           </w:p>
         </w:tc>
@@ -1175,11 +1175,11 @@
           <w:p>
             <w:r>
               <w:rPr>
+                <w:rFonts w:ascii="Courier" w:hAnsi="Courier"/>
                 <w:b w:val="0"/>
                 <w:i w:val="0"/>
-                <w:color w:val="FF0000"/>
               </w:rPr>
-              <w:t>NOT FOUND</w:t>
+              <w:t>material_1</w:t>
             </w:r>
           </w:p>
         </w:tc>
@@ -1199,7 +1199,7 @@
         <w:fldChar w:fldCharType="end"/>
       </w:r>
       <w:r>
-        <w:t xml:space="preserve">: CAD metadata for part lid. </w:t>
+        <w:t xml:space="preserve">: CAD metadata for part box_shell. </w:t>
       </w:r>
     </w:p>
     <w:tbl>
@@ -1326,7 +1326,7 @@
                 <w:b w:val="0"/>
                 <w:i w:val="0"/>
               </w:rPr>
-              <w:t>material_1</w:t>
+              <w:t>material_3</w:t>
             </w:r>
           </w:p>
         </w:tc>
@@ -1346,7 +1346,7 @@
         <w:fldChar w:fldCharType="end"/>
       </w:r>
       <w:r>
-        <w:t xml:space="preserve">: CAD metadata for part box_shell. </w:t>
+        <w:t xml:space="preserve">: CAD metadata for part case. </w:t>
       </w:r>
     </w:p>
     <w:tbl>
@@ -1407,9 +1407,9 @@
               <w:rPr>
                 <w:b w:val="0"/>
                 <w:i w:val="0"/>
-                <w:color w:val="FFA500"/>
+                <w:color w:val="FF0000"/>
               </w:rPr>
-              <w:t>UNDEFINED</w:t>
+              <w:t>NOT FOUND</w:t>
             </w:r>
           </w:p>
         </w:tc>
@@ -1437,11 +1437,11 @@
           <w:p>
             <w:r>
               <w:rPr>
-                <w:rFonts w:ascii="Courier" w:hAnsi="Courier"/>
                 <w:b w:val="0"/>
                 <w:i w:val="0"/>
+                <w:color w:val="FF0000"/>
               </w:rPr>
-              <w:t>INCH</w:t>
+              <w:t>NOT FOUND</w:t>
             </w:r>
           </w:p>
         </w:tc>
@@ -1469,11 +1469,11 @@
           <w:p>
             <w:r>
               <w:rPr>
-                <w:rFonts w:ascii="Courier" w:hAnsi="Courier"/>
                 <w:b w:val="0"/>
                 <w:i w:val="0"/>
+                <w:color w:val="FF0000"/>
               </w:rPr>
-              <w:t>material_5</w:t>
+              <w:t>NOT FOUND</w:t>
             </w:r>
           </w:p>
         </w:tc>
@@ -1493,7 +1493,7 @@
         <w:fldChar w:fldCharType="end"/>
       </w:r>
       <w:r>
-        <w:t xml:space="preserve">: CAD metadata for part foam. </w:t>
+        <w:t xml:space="preserve">: CAD metadata for part post. </w:t>
       </w:r>
     </w:p>
     <w:tbl>
@@ -1554,9 +1554,9 @@
               <w:rPr>
                 <w:b w:val="0"/>
                 <w:i w:val="0"/>
-                <w:color w:val="FF0000"/>
+                <w:color w:val="FFA500"/>
               </w:rPr>
-              <w:t>NOT FOUND</w:t>
+              <w:t>UNDEFINED</w:t>
             </w:r>
           </w:p>
         </w:tc>
@@ -1584,11 +1584,11 @@
           <w:p>
             <w:r>
               <w:rPr>
+                <w:rFonts w:ascii="Courier" w:hAnsi="Courier"/>
                 <w:b w:val="0"/>
                 <w:i w:val="0"/>
-                <w:color w:val="FF0000"/>
               </w:rPr>
-              <w:t>NOT FOUND</w:t>
+              <w:t>INCH</w:t>
             </w:r>
           </w:p>
         </w:tc>
@@ -1616,11 +1616,11 @@
           <w:p>
             <w:r>
               <w:rPr>
+                <w:rFonts w:ascii="Courier" w:hAnsi="Courier"/>
                 <w:b w:val="0"/>
                 <w:i w:val="0"/>
-                <w:color w:val="FF0000"/>
               </w:rPr>
-              <w:t>NOT FOUND</w:t>
+              <w:t>material_5</w:t>
             </w:r>
           </w:p>
         </w:tc>
@@ -1640,7 +1640,7 @@
         <w:fldChar w:fldCharType="end"/>
       </w:r>
       <w:r>
-        <w:t xml:space="preserve">: CAD metadata for part duct. </w:t>
+        <w:t xml:space="preserve">: CAD metadata for part foam. </w:t>
       </w:r>
     </w:p>
     <w:tbl>
@@ -1701,9 +1701,9 @@
               <w:rPr>
                 <w:b w:val="0"/>
                 <w:i w:val="0"/>
-                <w:color w:val="FF0000"/>
+                <w:color w:val="FFA500"/>
               </w:rPr>
-              <w:t>NOT FOUND</w:t>
+              <w:t>UNDEFINED</w:t>
             </w:r>
           </w:p>
         </w:tc>
@@ -1731,11 +1731,11 @@
           <w:p>
             <w:r>
               <w:rPr>
+                <w:rFonts w:ascii="Courier" w:hAnsi="Courier"/>
                 <w:b w:val="0"/>
                 <w:i w:val="0"/>
-                <w:color w:val="FF0000"/>
               </w:rPr>
-              <w:t>NOT FOUND</w:t>
+              <w:t>INCH</w:t>
             </w:r>
           </w:p>
         </w:tc>
@@ -1763,11 +1763,11 @@
           <w:p>
             <w:r>
               <w:rPr>
+                <w:rFonts w:ascii="Courier" w:hAnsi="Courier"/>
                 <w:b w:val="0"/>
                 <w:i w:val="0"/>
-                <w:color w:val="FF0000"/>
               </w:rPr>
-              <w:t>NOT FOUND</w:t>
+              <w:t>material_2</w:t>
             </w:r>
           </w:p>
         </w:tc>
@@ -1787,7 +1787,7 @@
         <w:fldChar w:fldCharType="end"/>
       </w:r>
       <w:r>
-        <w:t xml:space="preserve">: CAD metadata for part weld. </w:t>
+        <w:t xml:space="preserve">: CAD metadata for part target. </w:t>
       </w:r>
     </w:p>
     <w:tbl>
@@ -1848,9 +1848,9 @@
               <w:rPr>
                 <w:b w:val="0"/>
                 <w:i w:val="0"/>
-                <w:color w:val="FFA500"/>
+                <w:color w:val="FF0000"/>
               </w:rPr>
-              <w:t>UNDEFINED</w:t>
+              <w:t>NOT FOUND</w:t>
             </w:r>
           </w:p>
         </w:tc>
@@ -1878,11 +1878,11 @@
           <w:p>
             <w:r>
               <w:rPr>
-                <w:rFonts w:ascii="Courier" w:hAnsi="Courier"/>
                 <w:b w:val="0"/>
                 <w:i w:val="0"/>
+                <w:color w:val="FF0000"/>
               </w:rPr>
-              <w:t>INCH</w:t>
+              <w:t>NOT FOUND</w:t>
             </w:r>
           </w:p>
         </w:tc>
@@ -1910,11 +1910,11 @@
           <w:p>
             <w:r>
               <w:rPr>
-                <w:rFonts w:ascii="Courier" w:hAnsi="Courier"/>
                 <w:b w:val="0"/>
                 <w:i w:val="0"/>
+                <w:color w:val="FF0000"/>
               </w:rPr>
-              <w:t>material_2</w:t>
+              <w:t>NOT FOUND</w:t>
             </w:r>
           </w:p>
         </w:tc>
@@ -1934,7 +1934,7 @@
         <w:fldChar w:fldCharType="end"/>
       </w:r>
       <w:r>
-        <w:t xml:space="preserve">: CAD metadata for part target. </w:t>
+        <w:t xml:space="preserve">: CAD metadata for part duct. </w:t>
       </w:r>
     </w:p>
     <w:tbl>
@@ -1995,9 +1995,9 @@
               <w:rPr>
                 <w:b w:val="0"/>
                 <w:i w:val="0"/>
-                <w:color w:val="FFA500"/>
+                <w:color w:val="FF0000"/>
               </w:rPr>
-              <w:t>UNDEFINED</w:t>
+              <w:t>NOT FOUND</w:t>
             </w:r>
           </w:p>
         </w:tc>
@@ -2025,11 +2025,11 @@
           <w:p>
             <w:r>
               <w:rPr>
-                <w:rFonts w:ascii="Courier" w:hAnsi="Courier"/>
                 <w:b w:val="0"/>
                 <w:i w:val="0"/>
+                <w:color w:val="FF0000"/>
               </w:rPr>
-              <w:t>INCH</w:t>
+              <w:t>NOT FOUND</w:t>
             </w:r>
           </w:p>
         </w:tc>
@@ -2057,11 +2057,11 @@
           <w:p>
             <w:r>
               <w:rPr>
-                <w:rFonts w:ascii="Courier" w:hAnsi="Courier"/>
                 <w:b w:val="0"/>
                 <w:i w:val="0"/>
+                <w:color w:val="FF0000"/>
               </w:rPr>
-              <w:t>material_3</w:t>
+              <w:t>NOT FOUND</w:t>
             </w:r>
           </w:p>
         </w:tc>
@@ -2081,7 +2081,7 @@
         <w:fldChar w:fldCharType="end"/>
       </w:r>
       <w:r>
-        <w:t xml:space="preserve">: CAD metadata for part case. </w:t>
+        <w:t xml:space="preserve">: CAD metadata for part plug. </w:t>
       </w:r>
     </w:p>
     <w:tbl>
@@ -2142,9 +2142,9 @@
               <w:rPr>
                 <w:b w:val="0"/>
                 <w:i w:val="0"/>
-                <w:color w:val="FFA500"/>
+                <w:color w:val="FF0000"/>
               </w:rPr>
-              <w:t>UNDEFINED</w:t>
+              <w:t>NOT FOUND</w:t>
             </w:r>
           </w:p>
         </w:tc>
@@ -2172,11 +2172,11 @@
           <w:p>
             <w:r>
               <w:rPr>
-                <w:rFonts w:ascii="Courier" w:hAnsi="Courier"/>
                 <w:b w:val="0"/>
                 <w:i w:val="0"/>
+                <w:color w:val="FF0000"/>
               </w:rPr>
-              <w:t>INCH</w:t>
+              <w:t>NOT FOUND</w:t>
             </w:r>
           </w:p>
         </w:tc>
@@ -2204,11 +2204,11 @@
           <w:p>
             <w:r>
               <w:rPr>
-                <w:rFonts w:ascii="Courier" w:hAnsi="Courier"/>
                 <w:b w:val="0"/>
                 <w:i w:val="0"/>
+                <w:color w:val="FF0000"/>
               </w:rPr>
-              <w:t>material_4</w:t>
+              <w:t>NOT FOUND</w:t>
             </w:r>
           </w:p>
         </w:tc>
@@ -2228,7 +2228,7 @@
         <w:fldChar w:fldCharType="end"/>
       </w:r>
       <w:r>
-        <w:t xml:space="preserve">: CAD metadata for part crusher. </w:t>
+        <w:t xml:space="preserve">: CAD metadata for part lid. </w:t>
       </w:r>
     </w:p>
     <w:tbl>
@@ -2375,7 +2375,7 @@
         <w:fldChar w:fldCharType="end"/>
       </w:r>
       <w:r>
-        <w:t xml:space="preserve">: CAD metadata for part post. </w:t>
+        <w:t xml:space="preserve">: CAD metadata for part weld. </w:t>
       </w:r>
     </w:p>
     <w:tbl>
@@ -2436,9 +2436,9 @@
               <w:rPr>
                 <w:b w:val="0"/>
                 <w:i w:val="0"/>
-                <w:color w:val="FF0000"/>
+                <w:color w:val="FFA500"/>
               </w:rPr>
-              <w:t>NOT FOUND</w:t>
+              <w:t>UNDEFINED</w:t>
             </w:r>
           </w:p>
         </w:tc>
@@ -2466,11 +2466,11 @@
           <w:p>
             <w:r>
               <w:rPr>
+                <w:rFonts w:ascii="Courier" w:hAnsi="Courier"/>
                 <w:b w:val="0"/>
                 <w:i w:val="0"/>
-                <w:color w:val="FF0000"/>
               </w:rPr>
-              <w:t>NOT FOUND</w:t>
+              <w:t>INCH</w:t>
             </w:r>
           </w:p>
         </w:tc>
@@ -2498,11 +2498,11 @@
           <w:p>
             <w:r>
               <w:rPr>
+                <w:rFonts w:ascii="Courier" w:hAnsi="Courier"/>
                 <w:b w:val="0"/>
                 <w:i w:val="0"/>
-                <w:color w:val="FF0000"/>
               </w:rPr>
-              <w:t>NOT FOUND</w:t>
+              <w:t>material_4</w:t>
             </w:r>
           </w:p>
         </w:tc>
@@ -2522,7 +2522,7 @@
         <w:fldChar w:fldCharType="end"/>
       </w:r>
       <w:r>
-        <w:t xml:space="preserve">: CAD metadata for part plug. </w:t>
+        <w:t xml:space="preserve">: CAD metadata for part crusher. </w:t>
       </w:r>
     </w:p>
     <w:p>

</xml_diff>